<commit_message>
Beginnings of Roadmap Document with mock-ups for future screens
</commit_message>
<xml_diff>
--- a/docs/CCD Merge Architecture and Technical Specifications.docx
+++ b/docs/CCD Merge Architecture and Technical Specifications.docx
@@ -64,7 +64,7 @@
           <v:shape id="_x0000_i1025" type="#_x0000_t75" style="width:463.3pt;height:283pt" o:ole="">
             <v:imagedata r:id="rId6" o:title=""/>
           </v:shape>
-          <o:OLEObject Type="Embed" ProgID="Visio.Drawing.11" ShapeID="_x0000_i1025" DrawAspect="Content" ObjectID="_1442574299" r:id="rId7"/>
+          <o:OLEObject Type="Embed" ProgID="Visio.Drawing.11" ShapeID="_x0000_i1025" DrawAspect="Content" ObjectID="_1442578042" r:id="rId7"/>
         </w:object>
       </w:r>
     </w:p>
@@ -350,7 +350,7 @@
           <v:shape id="_x0000_i1026" type="#_x0000_t75" style="width:230.4pt;height:405.7pt" o:ole="">
             <v:imagedata r:id="rId12" o:title=""/>
           </v:shape>
-          <o:OLEObject Type="Embed" ProgID="Visio.Drawing.11" ShapeID="_x0000_i1026" DrawAspect="Content" ObjectID="_1442574300" r:id="rId13"/>
+          <o:OLEObject Type="Embed" ProgID="Visio.Drawing.11" ShapeID="_x0000_i1026" DrawAspect="Content" ObjectID="_1442578043" r:id="rId13"/>
         </w:object>
       </w:r>
     </w:p>
@@ -380,7 +380,7 @@
           <v:shape id="_x0000_i1027" type="#_x0000_t75" style="width:224.75pt;height:272.95pt" o:ole="">
             <v:imagedata r:id="rId14" o:title=""/>
           </v:shape>
-          <o:OLEObject Type="Embed" ProgID="Visio.Drawing.11" ShapeID="_x0000_i1027" DrawAspect="Content" ObjectID="_1442574301" r:id="rId15"/>
+          <o:OLEObject Type="Embed" ProgID="Visio.Drawing.11" ShapeID="_x0000_i1027" DrawAspect="Content" ObjectID="_1442578044" r:id="rId15"/>
         </w:object>
       </w:r>
     </w:p>
@@ -410,7 +410,7 @@
           <v:shape id="_x0000_i1028" type="#_x0000_t75" style="width:172.15pt;height:295.5pt" o:ole="">
             <v:imagedata r:id="rId16" o:title=""/>
           </v:shape>
-          <o:OLEObject Type="Embed" ProgID="Visio.Drawing.11" ShapeID="_x0000_i1028" DrawAspect="Content" ObjectID="_1442574302" r:id="rId17"/>
+          <o:OLEObject Type="Embed" ProgID="Visio.Drawing.11" ShapeID="_x0000_i1028" DrawAspect="Content" ObjectID="_1442578045" r:id="rId17"/>
         </w:object>
       </w:r>
     </w:p>
@@ -448,7 +448,7 @@
           <v:shape id="_x0000_i1029" type="#_x0000_t75" style="width:334.35pt;height:282.35pt" o:ole="">
             <v:imagedata r:id="rId19" o:title=""/>
           </v:shape>
-          <o:OLEObject Type="Embed" ProgID="Visio.Drawing.11" ShapeID="_x0000_i1029" DrawAspect="Content" ObjectID="_1442574303" r:id="rId20"/>
+          <o:OLEObject Type="Embed" ProgID="Visio.Drawing.11" ShapeID="_x0000_i1029" DrawAspect="Content" ObjectID="_1442578046" r:id="rId20"/>
         </w:object>
       </w:r>
     </w:p>
@@ -456,8 +456,6 @@
       <w:r>
         <w:t>These tables store the audit information.</w:t>
       </w:r>
-      <w:bookmarkStart w:id="0" w:name="_GoBack"/>
-      <w:bookmarkEnd w:id="0"/>
     </w:p>
     <w:p>
       <w:pPr>
@@ -721,16 +719,16 @@
         </w:numPr>
       </w:pPr>
       <w:r>
+        <w:t>Windows systems</w:t>
+      </w:r>
+    </w:p>
+    <w:p>
+      <w:pPr>
+        <w:pStyle w:val="ListParagraph"/>
+        <w:ind w:left="1440"/>
+      </w:pPr>
+      <w:r>
         <w:lastRenderedPageBreak/>
-        <w:t>Windows systems</w:t>
-      </w:r>
-    </w:p>
-    <w:p>
-      <w:pPr>
-        <w:pStyle w:val="ListParagraph"/>
-        <w:ind w:left="1440"/>
-      </w:pPr>
-      <w:r>
         <w:t>C:\your source directory&gt; play dist</w:t>
       </w:r>
     </w:p>
@@ -853,6 +851,34 @@
       <w:r>
         <w:t>C:\your install directory&gt; play clean stage</w:t>
       </w:r>
+    </w:p>
+    <w:p>
+      <w:pPr>
+        <w:pStyle w:val="Heading1"/>
+      </w:pPr>
+      <w:r>
+        <w:t>Scaling the Application</w:t>
+      </w:r>
+    </w:p>
+    <w:p>
+      <w:r>
+        <w:t xml:space="preserve">Scaling of the application is dependent on the hardware it is running on, as well as the number of concurrent transactions and documents being processed at a given time.  It is also dependent on the network backbone the application is running on.  With that being said, scaling of the application should be extremely simple.  The Play Framework, which is at the core of this application, is stateless and allows for easy deployment to multiple application servers.  A load balancer can then distribute the load to the various application servers.  </w:t>
+      </w:r>
+    </w:p>
+    <w:p>
+      <w:r>
+        <w:t>In addition, the back-end database, PostgreSQL, allows itself to be deployed into a clustered database environment.</w:t>
+      </w:r>
+      <w:r>
+        <w:t xml:space="preserve">  At the current time the documents are not stored in an external datasource, but could be applied if the volume within the database gets too big to store the data on the primary database server.  </w:t>
+      </w:r>
+    </w:p>
+    <w:p>
+      <w:r>
+        <w:t>Since the application is currently in a beta release no recommendations can be provided as to when would be an appropriate time to scale the application with the above techniques.  In addition, current resources are not available to setup a true performance testing environment that would assist in determining these points.</w:t>
+      </w:r>
+      <w:bookmarkStart w:id="0" w:name="_GoBack"/>
+      <w:bookmarkEnd w:id="0"/>
     </w:p>
     <w:p/>
     <w:p/>

</xml_diff>

<commit_message>
updated documentation, and begininings of secure social
</commit_message>
<xml_diff>
--- a/docs/CCD Merge Architecture and Technical Specifications.docx
+++ b/docs/CCD Merge Architecture and Technical Specifications.docx
@@ -64,7 +64,7 @@
           <v:shape id="_x0000_i1025" type="#_x0000_t75" style="width:463.3pt;height:283pt" o:ole="">
             <v:imagedata r:id="rId6" o:title=""/>
           </v:shape>
-          <o:OLEObject Type="Embed" ProgID="Visio.Drawing.11" ShapeID="_x0000_i1025" DrawAspect="Content" ObjectID="_1442578042" r:id="rId7"/>
+          <o:OLEObject Type="Embed" ProgID="Visio.Drawing.11" ShapeID="_x0000_i1025" DrawAspect="Content" ObjectID="_1443077848" r:id="rId7"/>
         </w:object>
       </w:r>
     </w:p>
@@ -174,7 +174,15 @@
         </w:numPr>
       </w:pPr>
       <w:r>
-        <w:t>The Data Store is currently configured to utilize the PostgresSql database management system.  The data store contains the audit log tables and the pre-merged and merged documents in a compressed format.</w:t>
+        <w:t xml:space="preserve">The Data Store is currently configured to utilize the </w:t>
+      </w:r>
+      <w:proofErr w:type="spellStart"/>
+      <w:r>
+        <w:t>PostgresSql</w:t>
+      </w:r>
+      <w:proofErr w:type="spellEnd"/>
+      <w:r>
+        <w:t xml:space="preserve"> database management system.  The data store contains the audit log tables and the pre-merged and merged documents in a compressed format.</w:t>
       </w:r>
     </w:p>
     <w:p>
@@ -246,7 +254,23 @@
         </w:numPr>
       </w:pPr>
       <w:r>
-        <w:t xml:space="preserve">There is a standalone web server provided with the Play Framework, or utilize external webservers such as Apache, lighttpd, nginx etc.  Web server configuration directions can be found here: </w:t>
+        <w:t xml:space="preserve">There is a standalone web server provided with the Play Framework, or utilize external webservers such as Apache, </w:t>
+      </w:r>
+      <w:proofErr w:type="spellStart"/>
+      <w:r>
+        <w:t>lighttpd</w:t>
+      </w:r>
+      <w:proofErr w:type="spellEnd"/>
+      <w:r>
+        <w:t xml:space="preserve">, </w:t>
+      </w:r>
+      <w:proofErr w:type="spellStart"/>
+      <w:r>
+        <w:t>nginx</w:t>
+      </w:r>
+      <w:proofErr w:type="spellEnd"/>
+      <w:r>
+        <w:t xml:space="preserve"> etc.  Web server configuration directions can be found here: </w:t>
       </w:r>
       <w:hyperlink r:id="rId9" w:history="1">
         <w:r>
@@ -296,8 +320,13 @@
           <w:numId w:val="3"/>
         </w:numPr>
       </w:pPr>
-      <w:r>
-        <w:t>PostgresSQL version 9.1 available at (</w:t>
+      <w:proofErr w:type="spellStart"/>
+      <w:r>
+        <w:t>PostgresSQL</w:t>
+      </w:r>
+      <w:proofErr w:type="spellEnd"/>
+      <w:r>
+        <w:t xml:space="preserve"> version 9.1 available at (</w:t>
       </w:r>
       <w:hyperlink r:id="rId11" w:history="1">
         <w:r>
@@ -350,7 +379,7 @@
           <v:shape id="_x0000_i1026" type="#_x0000_t75" style="width:230.4pt;height:405.7pt" o:ole="">
             <v:imagedata r:id="rId12" o:title=""/>
           </v:shape>
-          <o:OLEObject Type="Embed" ProgID="Visio.Drawing.11" ShapeID="_x0000_i1026" DrawAspect="Content" ObjectID="_1442578043" r:id="rId13"/>
+          <o:OLEObject Type="Embed" ProgID="Visio.Drawing.11" ShapeID="_x0000_i1026" DrawAspect="Content" ObjectID="_1443077849" r:id="rId13"/>
         </w:object>
       </w:r>
     </w:p>
@@ -360,7 +389,15 @@
       </w:r>
       <w:r>
         <w:lastRenderedPageBreak/>
-        <w:t>The load balancer would be configured to evenly distribute network traffic between the web servers.  Data would be stored on one or more Postgres Dat</w:t>
+        <w:t xml:space="preserve">The load balancer would be configured to evenly distribute network traffic between the web servers.  Data would be stored on one or more </w:t>
+      </w:r>
+      <w:proofErr w:type="spellStart"/>
+      <w:r>
+        <w:t>Postgres</w:t>
+      </w:r>
+      <w:proofErr w:type="spellEnd"/>
+      <w:r>
+        <w:t xml:space="preserve"> Dat</w:t>
       </w:r>
       <w:r>
         <w:t>abase Servers in a database cluster.</w:t>
@@ -380,7 +417,7 @@
           <v:shape id="_x0000_i1027" type="#_x0000_t75" style="width:224.75pt;height:272.95pt" o:ole="">
             <v:imagedata r:id="rId14" o:title=""/>
           </v:shape>
-          <o:OLEObject Type="Embed" ProgID="Visio.Drawing.11" ShapeID="_x0000_i1027" DrawAspect="Content" ObjectID="_1442578044" r:id="rId15"/>
+          <o:OLEObject Type="Embed" ProgID="Visio.Drawing.11" ShapeID="_x0000_i1027" DrawAspect="Content" ObjectID="_1443077850" r:id="rId15"/>
         </w:object>
       </w:r>
     </w:p>
@@ -389,10 +426,26 @@
         <w:t xml:space="preserve">This is a simple deployment.  The web/application server sits directly behind a </w:t>
       </w:r>
       <w:r>
-        <w:t>firewall with an Https port exposed, and possibly a Ftps port if ftp file transfers are allowed to be made directly into an ftp directory</w:t>
-      </w:r>
-      <w:r>
-        <w:t>.  The PostgresSql database runs on a single separate database server.</w:t>
+        <w:t xml:space="preserve">firewall with an Https port exposed, and possibly a </w:t>
+      </w:r>
+      <w:proofErr w:type="spellStart"/>
+      <w:r>
+        <w:t>Ftps</w:t>
+      </w:r>
+      <w:proofErr w:type="spellEnd"/>
+      <w:r>
+        <w:t xml:space="preserve"> port if ftp file transfers are allowed to be made directly into an ftp directory</w:t>
+      </w:r>
+      <w:r>
+        <w:t xml:space="preserve">.  The </w:t>
+      </w:r>
+      <w:proofErr w:type="spellStart"/>
+      <w:r>
+        <w:t>PostgresSql</w:t>
+      </w:r>
+      <w:proofErr w:type="spellEnd"/>
+      <w:r>
+        <w:t xml:space="preserve"> database runs on a single separate database server.</w:t>
       </w:r>
     </w:p>
     <w:p>
@@ -410,16 +463,64 @@
           <v:shape id="_x0000_i1028" type="#_x0000_t75" style="width:172.15pt;height:295.5pt" o:ole="">
             <v:imagedata r:id="rId16" o:title=""/>
           </v:shape>
-          <o:OLEObject Type="Embed" ProgID="Visio.Drawing.11" ShapeID="_x0000_i1028" DrawAspect="Content" ObjectID="_1442578045" r:id="rId17"/>
+          <o:OLEObject Type="Embed" ProgID="Visio.Drawing.11" ShapeID="_x0000_i1028" DrawAspect="Content" ObjectID="_1443077851" r:id="rId17"/>
         </w:object>
       </w:r>
     </w:p>
     <w:p>
       <w:r>
-        <w:t xml:space="preserve">The CCD Merge application can be easily deployed to Cloud Envrionments such as Heroku.  Heroku </w:t>
-      </w:r>
-      <w:r>
-        <w:t xml:space="preserve">has support for both the Playframework and Heroku.  Deployment instructions for Heroku can be found at the following url: </w:t>
+        <w:t xml:space="preserve">The CCD Merge application can be easily deployed to Cloud </w:t>
+      </w:r>
+      <w:proofErr w:type="spellStart"/>
+      <w:r>
+        <w:t>Envrionments</w:t>
+      </w:r>
+      <w:proofErr w:type="spellEnd"/>
+      <w:r>
+        <w:t xml:space="preserve"> such as </w:t>
+      </w:r>
+      <w:proofErr w:type="spellStart"/>
+      <w:r>
+        <w:t>Heroku</w:t>
+      </w:r>
+      <w:proofErr w:type="spellEnd"/>
+      <w:r>
+        <w:t xml:space="preserve">.  </w:t>
+      </w:r>
+      <w:proofErr w:type="spellStart"/>
+      <w:r>
+        <w:t>Heroku</w:t>
+      </w:r>
+      <w:proofErr w:type="spellEnd"/>
+      <w:r>
+        <w:t xml:space="preserve"> </w:t>
+      </w:r>
+      <w:r>
+        <w:t xml:space="preserve">has support for both the </w:t>
+      </w:r>
+      <w:proofErr w:type="spellStart"/>
+      <w:r>
+        <w:t>Playframework</w:t>
+      </w:r>
+      <w:proofErr w:type="spellEnd"/>
+      <w:r>
+        <w:t xml:space="preserve"> and </w:t>
+      </w:r>
+      <w:proofErr w:type="spellStart"/>
+      <w:r>
+        <w:t>Heroku</w:t>
+      </w:r>
+      <w:proofErr w:type="spellEnd"/>
+      <w:r>
+        <w:t xml:space="preserve">.  Deployment instructions for </w:t>
+      </w:r>
+      <w:proofErr w:type="spellStart"/>
+      <w:r>
+        <w:t>Heroku</w:t>
+      </w:r>
+      <w:proofErr w:type="spellEnd"/>
+      <w:r>
+        <w:t xml:space="preserve"> can be found at the following url: </w:t>
       </w:r>
       <w:hyperlink r:id="rId18" w:history="1">
         <w:r>
@@ -448,7 +549,7 @@
           <v:shape id="_x0000_i1029" type="#_x0000_t75" style="width:334.35pt;height:282.35pt" o:ole="">
             <v:imagedata r:id="rId19" o:title=""/>
           </v:shape>
-          <o:OLEObject Type="Embed" ProgID="Visio.Drawing.11" ShapeID="_x0000_i1029" DrawAspect="Content" ObjectID="_1442578046" r:id="rId20"/>
+          <o:OLEObject Type="Embed" ProgID="Visio.Drawing.11" ShapeID="_x0000_i1029" DrawAspect="Content" ObjectID="_1443077852" r:id="rId20"/>
         </w:object>
       </w:r>
     </w:p>
@@ -486,7 +587,23 @@
         </w:numPr>
       </w:pPr>
       <w:r>
-        <w:t>Create the ccd_merge database within your PostgresSql instance</w:t>
+        <w:t xml:space="preserve">Create the </w:t>
+      </w:r>
+      <w:proofErr w:type="spellStart"/>
+      <w:r>
+        <w:t>ccd_merge</w:t>
+      </w:r>
+      <w:proofErr w:type="spellEnd"/>
+      <w:r>
+        <w:t xml:space="preserve"> database within your </w:t>
+      </w:r>
+      <w:proofErr w:type="spellStart"/>
+      <w:r>
+        <w:t>PostgresSql</w:t>
+      </w:r>
+      <w:proofErr w:type="spellEnd"/>
+      <w:r>
+        <w:t xml:space="preserve"> instance</w:t>
       </w:r>
     </w:p>
     <w:p>
@@ -498,10 +615,58 @@
         </w:numPr>
       </w:pPr>
       <w:r>
-        <w:t xml:space="preserve">Create a user specific for the web server to run under such as “wwwrun” and grant the appropriate permissions to the “ccd_merge” database.  These will need to be configured in your application.conf file.  </w:t>
-      </w:r>
-      <w:r>
-        <w:t xml:space="preserve"> (The application.conf file can be found in the following directory: /conf/application.conf) </w:t>
+        <w:t>Create a user specific for the web server to run under such as “</w:t>
+      </w:r>
+      <w:proofErr w:type="spellStart"/>
+      <w:r>
+        <w:t>wwwrun</w:t>
+      </w:r>
+      <w:proofErr w:type="spellEnd"/>
+      <w:r>
+        <w:t>” and grant the appropriate permissions to the “</w:t>
+      </w:r>
+      <w:proofErr w:type="spellStart"/>
+      <w:r>
+        <w:t>ccd_merge</w:t>
+      </w:r>
+      <w:proofErr w:type="spellEnd"/>
+      <w:r>
+        <w:t xml:space="preserve">” database.  These will need to be configured in your </w:t>
+      </w:r>
+      <w:proofErr w:type="spellStart"/>
+      <w:r>
+        <w:t>application.conf</w:t>
+      </w:r>
+      <w:proofErr w:type="spellEnd"/>
+      <w:r>
+        <w:t xml:space="preserve"> file.  </w:t>
+      </w:r>
+      <w:r>
+        <w:t xml:space="preserve"> (The </w:t>
+      </w:r>
+      <w:proofErr w:type="spellStart"/>
+      <w:r>
+        <w:t>application.conf</w:t>
+      </w:r>
+      <w:proofErr w:type="spellEnd"/>
+      <w:r>
+        <w:t xml:space="preserve"> file can be found in the following directory: /</w:t>
+      </w:r>
+      <w:proofErr w:type="spellStart"/>
+      <w:r>
+        <w:t>conf</w:t>
+      </w:r>
+      <w:proofErr w:type="spellEnd"/>
+      <w:r>
+        <w:t>/</w:t>
+      </w:r>
+      <w:proofErr w:type="spellStart"/>
+      <w:r>
+        <w:t>application.conf</w:t>
+      </w:r>
+      <w:proofErr w:type="spellEnd"/>
+      <w:r>
+        <w:t xml:space="preserve">) </w:t>
       </w:r>
       <w:r>
         <w:t>The configuration file should contain database settings similar to the following:</w:t>
@@ -535,14 +700,34 @@
           <w:szCs w:val="20"/>
         </w:rPr>
       </w:pPr>
+      <w:proofErr w:type="spellStart"/>
       <w:r>
         <w:rPr>
           <w:rFonts w:ascii="Consolas" w:hAnsi="Consolas" w:cs="Consolas"/>
           <w:sz w:val="20"/>
           <w:szCs w:val="20"/>
         </w:rPr>
-        <w:t>db.default.driver=org.postgresql.Driver</w:t>
-      </w:r>
+        <w:t>db.default.driver</w:t>
+      </w:r>
+      <w:proofErr w:type="spellEnd"/>
+      <w:r>
+        <w:rPr>
+          <w:rFonts w:ascii="Consolas" w:hAnsi="Consolas" w:cs="Consolas"/>
+          <w:sz w:val="20"/>
+          <w:szCs w:val="20"/>
+        </w:rPr>
+        <w:t>=</w:t>
+      </w:r>
+      <w:proofErr w:type="spellStart"/>
+      <w:r>
+        <w:rPr>
+          <w:rFonts w:ascii="Consolas" w:hAnsi="Consolas" w:cs="Consolas"/>
+          <w:sz w:val="20"/>
+          <w:szCs w:val="20"/>
+        </w:rPr>
+        <w:t>org.postgresql.Driver</w:t>
+      </w:r>
+      <w:proofErr w:type="spellEnd"/>
     </w:p>
     <w:p>
       <w:pPr>
@@ -564,8 +749,27 @@
           <w:sz w:val="20"/>
           <w:szCs w:val="20"/>
         </w:rPr>
-        <w:t>db.default.url="jdbc:postgresql://</w:t>
-      </w:r>
+        <w:t>db.default.url="</w:t>
+      </w:r>
+      <w:proofErr w:type="spellStart"/>
+      <w:r>
+        <w:rPr>
+          <w:rFonts w:ascii="Consolas" w:hAnsi="Consolas" w:cs="Consolas"/>
+          <w:sz w:val="20"/>
+          <w:szCs w:val="20"/>
+        </w:rPr>
+        <w:t>jdbc:postgresql</w:t>
+      </w:r>
+      <w:proofErr w:type="spellEnd"/>
+      <w:r>
+        <w:rPr>
+          <w:rFonts w:ascii="Consolas" w:hAnsi="Consolas" w:cs="Consolas"/>
+          <w:sz w:val="20"/>
+          <w:szCs w:val="20"/>
+        </w:rPr>
+        <w:t>://</w:t>
+      </w:r>
+      <w:proofErr w:type="spellStart"/>
       <w:r>
         <w:rPr>
           <w:rFonts w:ascii="Consolas" w:hAnsi="Consolas" w:cs="Consolas"/>
@@ -576,13 +780,32 @@
         </w:rPr>
         <w:t>localhost</w:t>
       </w:r>
+      <w:proofErr w:type="spellEnd"/>
       <w:r>
         <w:rPr>
           <w:rFonts w:ascii="Consolas" w:hAnsi="Consolas" w:cs="Consolas"/>
           <w:sz w:val="20"/>
           <w:szCs w:val="20"/>
         </w:rPr>
-        <w:t>/ccd_merge"</w:t>
+        <w:t>/</w:t>
+      </w:r>
+      <w:proofErr w:type="spellStart"/>
+      <w:r>
+        <w:rPr>
+          <w:rFonts w:ascii="Consolas" w:hAnsi="Consolas" w:cs="Consolas"/>
+          <w:sz w:val="20"/>
+          <w:szCs w:val="20"/>
+        </w:rPr>
+        <w:t>ccd_merge</w:t>
+      </w:r>
+      <w:proofErr w:type="spellEnd"/>
+      <w:r>
+        <w:rPr>
+          <w:rFonts w:ascii="Consolas" w:hAnsi="Consolas" w:cs="Consolas"/>
+          <w:sz w:val="20"/>
+          <w:szCs w:val="20"/>
+        </w:rPr>
+        <w:t>"</w:t>
       </w:r>
     </w:p>
     <w:p>
@@ -599,13 +822,23 @@
           <w:szCs w:val="20"/>
         </w:rPr>
       </w:pPr>
+      <w:proofErr w:type="spellStart"/>
       <w:r>
         <w:rPr>
           <w:rFonts w:ascii="Consolas" w:hAnsi="Consolas" w:cs="Consolas"/>
           <w:sz w:val="20"/>
           <w:szCs w:val="20"/>
         </w:rPr>
-        <w:t>db.default.port=5432</w:t>
+        <w:t>db.default.port</w:t>
+      </w:r>
+      <w:proofErr w:type="spellEnd"/>
+      <w:r>
+        <w:rPr>
+          <w:rFonts w:ascii="Consolas" w:hAnsi="Consolas" w:cs="Consolas"/>
+          <w:sz w:val="20"/>
+          <w:szCs w:val="20"/>
+        </w:rPr>
+        <w:t>=5432</w:t>
       </w:r>
     </w:p>
     <w:p>
@@ -622,14 +855,25 @@
           <w:szCs w:val="20"/>
         </w:rPr>
       </w:pPr>
+      <w:proofErr w:type="spellStart"/>
       <w:r>
         <w:rPr>
           <w:rFonts w:ascii="Consolas" w:hAnsi="Consolas" w:cs="Consolas"/>
           <w:sz w:val="20"/>
           <w:szCs w:val="20"/>
         </w:rPr>
-        <w:t>db.default.user=</w:t>
-      </w:r>
+        <w:t>db.default.user</w:t>
+      </w:r>
+      <w:proofErr w:type="spellEnd"/>
+      <w:r>
+        <w:rPr>
+          <w:rFonts w:ascii="Consolas" w:hAnsi="Consolas" w:cs="Consolas"/>
+          <w:sz w:val="20"/>
+          <w:szCs w:val="20"/>
+        </w:rPr>
+        <w:t>=</w:t>
+      </w:r>
+      <w:proofErr w:type="spellStart"/>
       <w:r>
         <w:rPr>
           <w:rFonts w:ascii="Consolas" w:hAnsi="Consolas" w:cs="Consolas"/>
@@ -640,20 +884,32 @@
         </w:rPr>
         <w:t>wwwrun</w:t>
       </w:r>
+      <w:proofErr w:type="spellEnd"/>
     </w:p>
     <w:p>
       <w:pPr>
         <w:pStyle w:val="ListParagraph"/>
         <w:ind w:left="1440"/>
       </w:pPr>
+      <w:proofErr w:type="spellStart"/>
       <w:r>
         <w:rPr>
           <w:rFonts w:ascii="Consolas" w:hAnsi="Consolas" w:cs="Consolas"/>
           <w:sz w:val="20"/>
           <w:szCs w:val="20"/>
         </w:rPr>
-        <w:t>db.default.password=</w:t>
-      </w:r>
+        <w:t>db.default.password</w:t>
+      </w:r>
+      <w:proofErr w:type="spellEnd"/>
+      <w:r>
+        <w:rPr>
+          <w:rFonts w:ascii="Consolas" w:hAnsi="Consolas" w:cs="Consolas"/>
+          <w:sz w:val="20"/>
+          <w:szCs w:val="20"/>
+        </w:rPr>
+        <w:t>=</w:t>
+      </w:r>
+      <w:proofErr w:type="spellStart"/>
       <w:r>
         <w:rPr>
           <w:rFonts w:ascii="Consolas" w:hAnsi="Consolas" w:cs="Consolas"/>
@@ -664,6 +920,7 @@
         </w:rPr>
         <w:t>wwwrun</w:t>
       </w:r>
+      <w:proofErr w:type="spellEnd"/>
     </w:p>
     <w:p>
       <w:pPr>
@@ -674,8 +931,21 @@
         </w:numPr>
       </w:pPr>
       <w:r>
-        <w:t>Run the database_schema.sql script on your databases to install the database tables.  This script can be found in the source code under the following directory: /data/database_schema.sql</w:t>
-      </w:r>
+        <w:t xml:space="preserve">Run the </w:t>
+      </w:r>
+      <w:proofErr w:type="spellStart"/>
+      <w:r>
+        <w:t>database_schema.sql</w:t>
+      </w:r>
+      <w:proofErr w:type="spellEnd"/>
+      <w:r>
+        <w:t xml:space="preserve"> script on your databases to install the database tables.  This script can be found in the source code under the following directory: /data/</w:t>
+      </w:r>
+      <w:proofErr w:type="spellStart"/>
+      <w:r>
+        <w:t>database_schema.sql</w:t>
+      </w:r>
+      <w:proofErr w:type="spellEnd"/>
     </w:p>
     <w:p>
       <w:pPr>
@@ -707,8 +977,13 @@
         <w:ind w:left="1440"/>
       </w:pPr>
       <w:r>
-        <w:t>$ play dist</w:t>
-      </w:r>
+        <w:t xml:space="preserve">$ play </w:t>
+      </w:r>
+      <w:proofErr w:type="spellStart"/>
+      <w:r>
+        <w:t>dist</w:t>
+      </w:r>
+      <w:proofErr w:type="spellEnd"/>
     </w:p>
     <w:p>
       <w:pPr>
@@ -729,8 +1004,13 @@
       </w:pPr>
       <w:r>
         <w:lastRenderedPageBreak/>
-        <w:t>C:\your source directory&gt; play dist</w:t>
-      </w:r>
+        <w:t xml:space="preserve">C:\your source directory&gt; play </w:t>
+      </w:r>
+      <w:proofErr w:type="spellStart"/>
+      <w:r>
+        <w:t>dist</w:t>
+      </w:r>
+      <w:proofErr w:type="spellEnd"/>
     </w:p>
     <w:p>
       <w:pPr>
@@ -771,7 +1051,15 @@
         <w:ind w:left="1440" w:firstLine="720"/>
       </w:pPr>
       <w:r>
-        <w:t>$ chmod +x /path/to/bin/&lt;project-name&gt;</w:t>
+        <w:t xml:space="preserve">$ </w:t>
+      </w:r>
+      <w:proofErr w:type="spellStart"/>
+      <w:r>
+        <w:t>chmod</w:t>
+      </w:r>
+      <w:proofErr w:type="spellEnd"/>
+      <w:r>
+        <w:t xml:space="preserve"> +x /path/to/bin/&lt;project-name&gt;</w:t>
       </w:r>
     </w:p>
     <w:p>
@@ -780,7 +1068,23 @@
         <w:ind w:left="1440"/>
       </w:pPr>
       <w:r>
-        <w:t>Alternatively a tar.gz file can be produced instead. Tar files retain permissions. Invoke theuniversal:package-zip-tarball task instead of the dist task:</w:t>
+        <w:t xml:space="preserve">Alternatively a tar.gz file can be produced instead. Tar files retain permissions. Invoke </w:t>
+      </w:r>
+      <w:proofErr w:type="spellStart"/>
+      <w:r>
+        <w:t>theuniversal:package-zip-tarball</w:t>
+      </w:r>
+      <w:proofErr w:type="spellEnd"/>
+      <w:r>
+        <w:t> task instead of the </w:t>
+      </w:r>
+      <w:proofErr w:type="spellStart"/>
+      <w:r>
+        <w:t>dist</w:t>
+      </w:r>
+      <w:proofErr w:type="spellEnd"/>
+      <w:r>
+        <w:t> task:</w:t>
       </w:r>
     </w:p>
     <w:p>
@@ -789,8 +1093,13 @@
         <w:ind w:left="1440" w:firstLine="720"/>
       </w:pPr>
       <w:r>
-        <w:t>play universal:package-zip-tarball</w:t>
-      </w:r>
+        <w:t xml:space="preserve">play </w:t>
+      </w:r>
+      <w:proofErr w:type="spellStart"/>
+      <w:r>
+        <w:t>universal:package-zip-tarball</w:t>
+      </w:r>
+      <w:proofErr w:type="spellEnd"/>
     </w:p>
     <w:p>
       <w:pPr>
@@ -867,15 +1176,130 @@
     </w:p>
     <w:p>
       <w:r>
-        <w:t>In addition, the back-end database, PostgreSQL, allows itself to be deployed into a clustered database environment.</w:t>
-      </w:r>
-      <w:r>
-        <w:t xml:space="preserve">  At the current time the documents are not stored in an external datasource, but could be applied if the volume within the database gets too big to store the data on the primary database server.  </w:t>
+        <w:t xml:space="preserve">In addition, the back-end database, </w:t>
+      </w:r>
+      <w:proofErr w:type="spellStart"/>
+      <w:r>
+        <w:t>PostgreSQL</w:t>
+      </w:r>
+      <w:proofErr w:type="spellEnd"/>
+      <w:r>
+        <w:t>, allows itself to be deployed into a clustered database environment.</w:t>
+      </w:r>
+      <w:r>
+        <w:t xml:space="preserve">  At the current time the documents are not stored in an external </w:t>
+      </w:r>
+      <w:proofErr w:type="spellStart"/>
+      <w:r>
+        <w:t>datasource</w:t>
+      </w:r>
+      <w:proofErr w:type="spellEnd"/>
+      <w:r>
+        <w:t xml:space="preserve">, but could be applied if the volume within the database gets too big to store the data on the primary database server.  </w:t>
       </w:r>
     </w:p>
     <w:p>
       <w:r>
         <w:t>Since the application is currently in a beta release no recommendations can be provided as to when would be an appropriate time to scale the application with the above techniques.  In addition, current resources are not available to setup a true performance testing environment that would assist in determining these points.</w:t>
+      </w:r>
+    </w:p>
+    <w:p>
+      <w:pPr>
+        <w:pStyle w:val="Heading1"/>
+      </w:pPr>
+      <w:r>
+        <w:t xml:space="preserve">Skills Required to </w:t>
+      </w:r>
+      <w:r>
+        <w:t>Enhance and Support</w:t>
+      </w:r>
+      <w:r>
+        <w:t xml:space="preserve"> the Application</w:t>
+      </w:r>
+    </w:p>
+    <w:p>
+      <w:r>
+        <w:t>The following skillsets are required to support this application:</w:t>
+      </w:r>
+    </w:p>
+    <w:p>
+      <w:pPr>
+        <w:pStyle w:val="ListParagraph"/>
+        <w:numPr>
+          <w:ilvl w:val="0"/>
+          <w:numId w:val="7"/>
+        </w:numPr>
+      </w:pPr>
+      <w:r>
+        <w:t xml:space="preserve">At least basic </w:t>
+      </w:r>
+      <w:proofErr w:type="spellStart"/>
+      <w:r>
+        <w:t>Sql</w:t>
+      </w:r>
+      <w:proofErr w:type="spellEnd"/>
+      <w:r>
+        <w:t xml:space="preserve"> skills, although knowledge of </w:t>
+      </w:r>
+      <w:proofErr w:type="spellStart"/>
+      <w:r>
+        <w:t>PostgreSql</w:t>
+      </w:r>
+      <w:proofErr w:type="spellEnd"/>
+      <w:r>
+        <w:t xml:space="preserve"> would be helpful.</w:t>
+      </w:r>
+    </w:p>
+    <w:p>
+      <w:pPr>
+        <w:pStyle w:val="ListParagraph"/>
+        <w:numPr>
+          <w:ilvl w:val="0"/>
+          <w:numId w:val="7"/>
+        </w:numPr>
+      </w:pPr>
+      <w:r>
+        <w:t>Basic knowledge to run applications from command line interfaces, but prior experience with the Play Framework is ideal.</w:t>
+      </w:r>
+    </w:p>
+    <w:p>
+      <w:pPr>
+        <w:pStyle w:val="ListParagraph"/>
+        <w:numPr>
+          <w:ilvl w:val="0"/>
+          <w:numId w:val="7"/>
+        </w:numPr>
+      </w:pPr>
+      <w:r>
+        <w:t xml:space="preserve">Basic knowledge of </w:t>
+      </w:r>
+      <w:proofErr w:type="spellStart"/>
+      <w:r>
+        <w:t>Scal</w:t>
+      </w:r>
+      <w:proofErr w:type="spellEnd"/>
+      <w:r>
+        <w:t xml:space="preserve"> and the Java Software Development Kit </w:t>
+      </w:r>
+      <w:proofErr w:type="spellStart"/>
+      <w:r>
+        <w:t>verison</w:t>
+      </w:r>
+      <w:proofErr w:type="spellEnd"/>
+      <w:r>
+        <w:t xml:space="preserve"> 6 or higher</w:t>
+      </w:r>
+    </w:p>
+    <w:p>
+      <w:pPr>
+        <w:pStyle w:val="ListParagraph"/>
+        <w:numPr>
+          <w:ilvl w:val="0"/>
+          <w:numId w:val="7"/>
+        </w:numPr>
+      </w:pPr>
+      <w:r>
+        <w:t>To add business rules knowledge of the Drools framework is required.</w:t>
       </w:r>
       <w:bookmarkStart w:id="0" w:name="_GoBack"/>
       <w:bookmarkEnd w:id="0"/>
@@ -895,6 +1319,184 @@
 <file path=word/numbering.xml><?xml version="1.0" encoding="utf-8"?>
 <w:numbering xmlns:wpc="http://schemas.microsoft.com/office/word/2010/wordprocessingCanvas" xmlns:mc="http://schemas.openxmlformats.org/markup-compatibility/2006" xmlns:o="urn:schemas-microsoft-com:office:office" xmlns:r="http://schemas.openxmlformats.org/officeDocument/2006/relationships" xmlns:m="http://schemas.openxmlformats.org/officeDocument/2006/math" xmlns:v="urn:schemas-microsoft-com:vml" xmlns:wp14="http://schemas.microsoft.com/office/word/2010/wordprocessingDrawing" xmlns:wp="http://schemas.openxmlformats.org/drawingml/2006/wordprocessingDrawing" xmlns:w10="urn:schemas-microsoft-com:office:word" xmlns:w="http://schemas.openxmlformats.org/wordprocessingml/2006/main" xmlns:w14="http://schemas.microsoft.com/office/word/2010/wordml" xmlns:wpg="http://schemas.microsoft.com/office/word/2010/wordprocessingGroup" xmlns:wpi="http://schemas.microsoft.com/office/word/2010/wordprocessingInk" xmlns:wne="http://schemas.microsoft.com/office/word/2006/wordml" xmlns:wps="http://schemas.microsoft.com/office/word/2010/wordprocessingShape" mc:Ignorable="w14 wp14">
   <w:abstractNum w:abstractNumId="0">
+    <w:nsid w:val="0E6B58A1"/>
+    <w:multiLevelType w:val="hybridMultilevel"/>
+    <w:tmpl w:val="EF16D5F4"/>
+    <w:lvl w:ilvl="0" w:tplc="0409000F">
+      <w:start w:val="1"/>
+      <w:numFmt w:val="decimal"/>
+      <w:lvlText w:val="%1."/>
+      <w:lvlJc w:val="left"/>
+      <w:pPr>
+        <w:ind w:left="720" w:hanging="360"/>
+      </w:pPr>
+      <w:rPr>
+        <w:rFonts w:hint="default"/>
+      </w:rPr>
+    </w:lvl>
+    <w:lvl w:ilvl="1" w:tplc="04090019" w:tentative="1">
+      <w:start w:val="1"/>
+      <w:numFmt w:val="lowerLetter"/>
+      <w:lvlText w:val="%2."/>
+      <w:lvlJc w:val="left"/>
+      <w:pPr>
+        <w:ind w:left="1440" w:hanging="360"/>
+      </w:pPr>
+    </w:lvl>
+    <w:lvl w:ilvl="2" w:tplc="0409001B" w:tentative="1">
+      <w:start w:val="1"/>
+      <w:numFmt w:val="lowerRoman"/>
+      <w:lvlText w:val="%3."/>
+      <w:lvlJc w:val="right"/>
+      <w:pPr>
+        <w:ind w:left="2160" w:hanging="180"/>
+      </w:pPr>
+    </w:lvl>
+    <w:lvl w:ilvl="3" w:tplc="0409000F" w:tentative="1">
+      <w:start w:val="1"/>
+      <w:numFmt w:val="decimal"/>
+      <w:lvlText w:val="%4."/>
+      <w:lvlJc w:val="left"/>
+      <w:pPr>
+        <w:ind w:left="2880" w:hanging="360"/>
+      </w:pPr>
+    </w:lvl>
+    <w:lvl w:ilvl="4" w:tplc="04090019" w:tentative="1">
+      <w:start w:val="1"/>
+      <w:numFmt w:val="lowerLetter"/>
+      <w:lvlText w:val="%5."/>
+      <w:lvlJc w:val="left"/>
+      <w:pPr>
+        <w:ind w:left="3600" w:hanging="360"/>
+      </w:pPr>
+    </w:lvl>
+    <w:lvl w:ilvl="5" w:tplc="0409001B" w:tentative="1">
+      <w:start w:val="1"/>
+      <w:numFmt w:val="lowerRoman"/>
+      <w:lvlText w:val="%6."/>
+      <w:lvlJc w:val="right"/>
+      <w:pPr>
+        <w:ind w:left="4320" w:hanging="180"/>
+      </w:pPr>
+    </w:lvl>
+    <w:lvl w:ilvl="6" w:tplc="0409000F" w:tentative="1">
+      <w:start w:val="1"/>
+      <w:numFmt w:val="decimal"/>
+      <w:lvlText w:val="%7."/>
+      <w:lvlJc w:val="left"/>
+      <w:pPr>
+        <w:ind w:left="5040" w:hanging="360"/>
+      </w:pPr>
+    </w:lvl>
+    <w:lvl w:ilvl="7" w:tplc="04090019" w:tentative="1">
+      <w:start w:val="1"/>
+      <w:numFmt w:val="lowerLetter"/>
+      <w:lvlText w:val="%8."/>
+      <w:lvlJc w:val="left"/>
+      <w:pPr>
+        <w:ind w:left="5760" w:hanging="360"/>
+      </w:pPr>
+    </w:lvl>
+    <w:lvl w:ilvl="8" w:tplc="0409001B" w:tentative="1">
+      <w:start w:val="1"/>
+      <w:numFmt w:val="lowerRoman"/>
+      <w:lvlText w:val="%9."/>
+      <w:lvlJc w:val="right"/>
+      <w:pPr>
+        <w:ind w:left="6480" w:hanging="180"/>
+      </w:pPr>
+    </w:lvl>
+  </w:abstractNum>
+  <w:abstractNum w:abstractNumId="1">
+    <w:nsid w:val="3D244C99"/>
+    <w:multiLevelType w:val="hybridMultilevel"/>
+    <w:tmpl w:val="553AEE0E"/>
+    <w:lvl w:ilvl="0" w:tplc="0409000F">
+      <w:start w:val="1"/>
+      <w:numFmt w:val="decimal"/>
+      <w:lvlText w:val="%1."/>
+      <w:lvlJc w:val="left"/>
+      <w:pPr>
+        <w:ind w:left="720" w:hanging="360"/>
+      </w:pPr>
+      <w:rPr>
+        <w:rFonts w:hint="default"/>
+      </w:rPr>
+    </w:lvl>
+    <w:lvl w:ilvl="1" w:tplc="04090019" w:tentative="1">
+      <w:start w:val="1"/>
+      <w:numFmt w:val="lowerLetter"/>
+      <w:lvlText w:val="%2."/>
+      <w:lvlJc w:val="left"/>
+      <w:pPr>
+        <w:ind w:left="1440" w:hanging="360"/>
+      </w:pPr>
+    </w:lvl>
+    <w:lvl w:ilvl="2" w:tplc="0409001B" w:tentative="1">
+      <w:start w:val="1"/>
+      <w:numFmt w:val="lowerRoman"/>
+      <w:lvlText w:val="%3."/>
+      <w:lvlJc w:val="right"/>
+      <w:pPr>
+        <w:ind w:left="2160" w:hanging="180"/>
+      </w:pPr>
+    </w:lvl>
+    <w:lvl w:ilvl="3" w:tplc="0409000F" w:tentative="1">
+      <w:start w:val="1"/>
+      <w:numFmt w:val="decimal"/>
+      <w:lvlText w:val="%4."/>
+      <w:lvlJc w:val="left"/>
+      <w:pPr>
+        <w:ind w:left="2880" w:hanging="360"/>
+      </w:pPr>
+    </w:lvl>
+    <w:lvl w:ilvl="4" w:tplc="04090019" w:tentative="1">
+      <w:start w:val="1"/>
+      <w:numFmt w:val="lowerLetter"/>
+      <w:lvlText w:val="%5."/>
+      <w:lvlJc w:val="left"/>
+      <w:pPr>
+        <w:ind w:left="3600" w:hanging="360"/>
+      </w:pPr>
+    </w:lvl>
+    <w:lvl w:ilvl="5" w:tplc="0409001B" w:tentative="1">
+      <w:start w:val="1"/>
+      <w:numFmt w:val="lowerRoman"/>
+      <w:lvlText w:val="%6."/>
+      <w:lvlJc w:val="right"/>
+      <w:pPr>
+        <w:ind w:left="4320" w:hanging="180"/>
+      </w:pPr>
+    </w:lvl>
+    <w:lvl w:ilvl="6" w:tplc="0409000F" w:tentative="1">
+      <w:start w:val="1"/>
+      <w:numFmt w:val="decimal"/>
+      <w:lvlText w:val="%7."/>
+      <w:lvlJc w:val="left"/>
+      <w:pPr>
+        <w:ind w:left="5040" w:hanging="360"/>
+      </w:pPr>
+    </w:lvl>
+    <w:lvl w:ilvl="7" w:tplc="04090019" w:tentative="1">
+      <w:start w:val="1"/>
+      <w:numFmt w:val="lowerLetter"/>
+      <w:lvlText w:val="%8."/>
+      <w:lvlJc w:val="left"/>
+      <w:pPr>
+        <w:ind w:left="5760" w:hanging="360"/>
+      </w:pPr>
+    </w:lvl>
+    <w:lvl w:ilvl="8" w:tplc="0409001B" w:tentative="1">
+      <w:start w:val="1"/>
+      <w:numFmt w:val="lowerRoman"/>
+      <w:lvlText w:val="%9."/>
+      <w:lvlJc w:val="right"/>
+      <w:pPr>
+        <w:ind w:left="6480" w:hanging="180"/>
+      </w:pPr>
+    </w:lvl>
+  </w:abstractNum>
+  <w:abstractNum w:abstractNumId="2">
     <w:nsid w:val="53BE5432"/>
     <w:multiLevelType w:val="hybridMultilevel"/>
     <w:tmpl w:val="5EEE6AA0"/>
@@ -983,7 +1585,7 @@
       </w:pPr>
     </w:lvl>
   </w:abstractNum>
-  <w:abstractNum w:abstractNumId="1">
+  <w:abstractNum w:abstractNumId="3">
     <w:nsid w:val="58132266"/>
     <w:multiLevelType w:val="hybridMultilevel"/>
     <w:tmpl w:val="CC3CD74A"/>
@@ -1069,7 +1671,96 @@
       </w:pPr>
     </w:lvl>
   </w:abstractNum>
-  <w:abstractNum w:abstractNumId="2">
+  <w:abstractNum w:abstractNumId="4">
+    <w:nsid w:val="603F1CD6"/>
+    <w:multiLevelType w:val="hybridMultilevel"/>
+    <w:tmpl w:val="24203A06"/>
+    <w:lvl w:ilvl="0" w:tplc="0409000F">
+      <w:start w:val="1"/>
+      <w:numFmt w:val="decimal"/>
+      <w:lvlText w:val="%1."/>
+      <w:lvlJc w:val="left"/>
+      <w:pPr>
+        <w:ind w:left="720" w:hanging="360"/>
+      </w:pPr>
+      <w:rPr>
+        <w:rFonts w:hint="default"/>
+      </w:rPr>
+    </w:lvl>
+    <w:lvl w:ilvl="1" w:tplc="04090019" w:tentative="1">
+      <w:start w:val="1"/>
+      <w:numFmt w:val="lowerLetter"/>
+      <w:lvlText w:val="%2."/>
+      <w:lvlJc w:val="left"/>
+      <w:pPr>
+        <w:ind w:left="1440" w:hanging="360"/>
+      </w:pPr>
+    </w:lvl>
+    <w:lvl w:ilvl="2" w:tplc="0409001B" w:tentative="1">
+      <w:start w:val="1"/>
+      <w:numFmt w:val="lowerRoman"/>
+      <w:lvlText w:val="%3."/>
+      <w:lvlJc w:val="right"/>
+      <w:pPr>
+        <w:ind w:left="2160" w:hanging="180"/>
+      </w:pPr>
+    </w:lvl>
+    <w:lvl w:ilvl="3" w:tplc="0409000F" w:tentative="1">
+      <w:start w:val="1"/>
+      <w:numFmt w:val="decimal"/>
+      <w:lvlText w:val="%4."/>
+      <w:lvlJc w:val="left"/>
+      <w:pPr>
+        <w:ind w:left="2880" w:hanging="360"/>
+      </w:pPr>
+    </w:lvl>
+    <w:lvl w:ilvl="4" w:tplc="04090019" w:tentative="1">
+      <w:start w:val="1"/>
+      <w:numFmt w:val="lowerLetter"/>
+      <w:lvlText w:val="%5."/>
+      <w:lvlJc w:val="left"/>
+      <w:pPr>
+        <w:ind w:left="3600" w:hanging="360"/>
+      </w:pPr>
+    </w:lvl>
+    <w:lvl w:ilvl="5" w:tplc="0409001B" w:tentative="1">
+      <w:start w:val="1"/>
+      <w:numFmt w:val="lowerRoman"/>
+      <w:lvlText w:val="%6."/>
+      <w:lvlJc w:val="right"/>
+      <w:pPr>
+        <w:ind w:left="4320" w:hanging="180"/>
+      </w:pPr>
+    </w:lvl>
+    <w:lvl w:ilvl="6" w:tplc="0409000F" w:tentative="1">
+      <w:start w:val="1"/>
+      <w:numFmt w:val="decimal"/>
+      <w:lvlText w:val="%7."/>
+      <w:lvlJc w:val="left"/>
+      <w:pPr>
+        <w:ind w:left="5040" w:hanging="360"/>
+      </w:pPr>
+    </w:lvl>
+    <w:lvl w:ilvl="7" w:tplc="04090019" w:tentative="1">
+      <w:start w:val="1"/>
+      <w:numFmt w:val="lowerLetter"/>
+      <w:lvlText w:val="%8."/>
+      <w:lvlJc w:val="left"/>
+      <w:pPr>
+        <w:ind w:left="5760" w:hanging="360"/>
+      </w:pPr>
+    </w:lvl>
+    <w:lvl w:ilvl="8" w:tplc="0409001B" w:tentative="1">
+      <w:start w:val="1"/>
+      <w:numFmt w:val="lowerRoman"/>
+      <w:lvlText w:val="%9."/>
+      <w:lvlJc w:val="right"/>
+      <w:pPr>
+        <w:ind w:left="6480" w:hanging="180"/>
+      </w:pPr>
+    </w:lvl>
+  </w:abstractNum>
+  <w:abstractNum w:abstractNumId="5">
     <w:nsid w:val="689D1E7B"/>
     <w:multiLevelType w:val="hybridMultilevel"/>
     <w:tmpl w:val="1EAAB5C6"/>
@@ -1182,7 +1873,7 @@
       </w:rPr>
     </w:lvl>
   </w:abstractNum>
-  <w:abstractNum w:abstractNumId="3">
+  <w:abstractNum w:abstractNumId="6">
     <w:nsid w:val="722C55D6"/>
     <w:multiLevelType w:val="hybridMultilevel"/>
     <w:tmpl w:val="5CC0A710"/>
@@ -1296,16 +1987,25 @@
     </w:lvl>
   </w:abstractNum>
   <w:num w:numId="1">
+    <w:abstractNumId w:val="2"/>
+  </w:num>
+  <w:num w:numId="2">
+    <w:abstractNumId w:val="5"/>
+  </w:num>
+  <w:num w:numId="3">
+    <w:abstractNumId w:val="6"/>
+  </w:num>
+  <w:num w:numId="4">
+    <w:abstractNumId w:val="3"/>
+  </w:num>
+  <w:num w:numId="5">
     <w:abstractNumId w:val="0"/>
   </w:num>
-  <w:num w:numId="2">
-    <w:abstractNumId w:val="2"/>
+  <w:num w:numId="6">
+    <w:abstractNumId w:val="1"/>
   </w:num>
-  <w:num w:numId="3">
-    <w:abstractNumId w:val="3"/>
-  </w:num>
-  <w:num w:numId="4">
-    <w:abstractNumId w:val="1"/>
+  <w:num w:numId="7">
+    <w:abstractNumId w:val="4"/>
   </w:num>
 </w:numbering>
 </file>

</xml_diff>